<commit_message>
Knitted 3a and added the most updated graphs
</commit_message>
<xml_diff>
--- a/tables/lmer_full_nae.docx
+++ b/tables/lmer_full_nae.docx
@@ -29,32 +29,32 @@
         <w:tc>
           <w:tcPr>
             <w:tcBorders>
-              <w:bottom w:val="single" w:sz="16" w:space="0" w:color="666666"/>
-              <w:top w:val="single" w:sz="16" w:space="0" w:color="666666"/>
-              <w:left w:val="none" w:sz="0" w:space="0" w:color="000000"/>
-              <w:right w:val="none" w:sz="0" w:space="0" w:color="000000"/>
-            </w:tcBorders>
-            <w:shd w:val="clear" w:color="auto" w:fill="FFFFFF"/>
-            <w:tcMar>
-              <w:top w:w="0" w:type="dxa"/>
-              <w:bottom w:w="0" w:type="dxa"/>
-              <w:left w:w="0" w:type="dxa"/>
-              <w:right w:w="0" w:type="dxa"/>
-            </w:tcMar>
-            <w:vAlign w:val="center"/>
-          </w:tcPr>
-          <w:p>
-            <w:pPr>
-              <w:pStyle w:val="Normal"/>
-              <w:jc w:val="left"/>
-              <w:pBdr>
-                <w:bottom w:val="none" w:sz="0" w:space="0" w:color="000000"/>
-                <w:top w:val="none" w:sz="0" w:space="0" w:color="000000"/>
-                <w:left w:val="none" w:sz="0" w:space="0" w:color="000000"/>
-                <w:right w:val="none" w:sz="0" w:space="0" w:color="000000"/>
-              </w:pBdr>
-              <w:spacing w:after="100" w:before="100" w:line="240"/>
-              <w:ind w:firstLine="0" w:left="100" w:right="100"/>
+              <w:bottom w:val="single" w:sz="12" w:space="0" w:color="666666"/>
+              <w:top w:val="single" w:sz="12" w:space="0" w:color="666666"/>
+              <w:left w:val="none" w:sz="0" w:space="0" w:color="000000"/>
+              <w:right w:val="none" w:sz="0" w:space="0" w:color="000000"/>
+            </w:tcBorders>
+            <w:shd w:val="clear" w:color="auto" w:fill="FFFFFF"/>
+            <w:tcMar>
+              <w:top w:w="0" w:type="dxa"/>
+              <w:bottom w:w="0" w:type="dxa"/>
+              <w:left w:w="0" w:type="dxa"/>
+              <w:right w:w="0" w:type="dxa"/>
+            </w:tcMar>
+            <w:vAlign w:val="center"/>
+          </w:tcPr>
+          <w:p>
+            <w:pPr>
+              <w:pStyle w:val="Normal"/>
+              <w:jc w:val="left"/>
+              <w:pBdr>
+                <w:bottom w:val="none" w:sz="0" w:space="0" w:color="000000"/>
+                <w:top w:val="none" w:sz="0" w:space="0" w:color="000000"/>
+                <w:left w:val="none" w:sz="0" w:space="0" w:color="000000"/>
+                <w:right w:val="none" w:sz="0" w:space="0" w:color="000000"/>
+              </w:pBdr>
+              <w:spacing w:after="100" w:before="100" w:line="240"/>
+              <w:ind w:left="100" w:right="100" w:firstLine="0" w:firstLineChars="0"/>
             </w:pPr>
             <w:r>
               <w:rPr>
@@ -73,32 +73,32 @@
         <w:tc>
           <w:tcPr>
             <w:tcBorders>
-              <w:bottom w:val="single" w:sz="16" w:space="0" w:color="666666"/>
-              <w:top w:val="single" w:sz="16" w:space="0" w:color="666666"/>
-              <w:left w:val="none" w:sz="0" w:space="0" w:color="000000"/>
-              <w:right w:val="none" w:sz="0" w:space="0" w:color="000000"/>
-            </w:tcBorders>
-            <w:shd w:val="clear" w:color="auto" w:fill="FFFFFF"/>
-            <w:tcMar>
-              <w:top w:w="0" w:type="dxa"/>
-              <w:bottom w:w="0" w:type="dxa"/>
-              <w:left w:w="0" w:type="dxa"/>
-              <w:right w:w="0" w:type="dxa"/>
-            </w:tcMar>
-            <w:vAlign w:val="center"/>
-          </w:tcPr>
-          <w:p>
-            <w:pPr>
-              <w:pStyle w:val="Normal"/>
-              <w:jc w:val="left"/>
-              <w:pBdr>
-                <w:bottom w:val="none" w:sz="0" w:space="0" w:color="000000"/>
-                <w:top w:val="none" w:sz="0" w:space="0" w:color="000000"/>
-                <w:left w:val="none" w:sz="0" w:space="0" w:color="000000"/>
-                <w:right w:val="none" w:sz="0" w:space="0" w:color="000000"/>
-              </w:pBdr>
-              <w:spacing w:after="100" w:before="100" w:line="240"/>
-              <w:ind w:firstLine="0" w:left="100" w:right="100"/>
+              <w:bottom w:val="single" w:sz="12" w:space="0" w:color="666666"/>
+              <w:top w:val="single" w:sz="12" w:space="0" w:color="666666"/>
+              <w:left w:val="none" w:sz="0" w:space="0" w:color="000000"/>
+              <w:right w:val="none" w:sz="0" w:space="0" w:color="000000"/>
+            </w:tcBorders>
+            <w:shd w:val="clear" w:color="auto" w:fill="FFFFFF"/>
+            <w:tcMar>
+              <w:top w:w="0" w:type="dxa"/>
+              <w:bottom w:w="0" w:type="dxa"/>
+              <w:left w:w="0" w:type="dxa"/>
+              <w:right w:w="0" w:type="dxa"/>
+            </w:tcMar>
+            <w:vAlign w:val="center"/>
+          </w:tcPr>
+          <w:p>
+            <w:pPr>
+              <w:pStyle w:val="Normal"/>
+              <w:jc w:val="left"/>
+              <w:pBdr>
+                <w:bottom w:val="none" w:sz="0" w:space="0" w:color="000000"/>
+                <w:top w:val="none" w:sz="0" w:space="0" w:color="000000"/>
+                <w:left w:val="none" w:sz="0" w:space="0" w:color="000000"/>
+                <w:right w:val="none" w:sz="0" w:space="0" w:color="000000"/>
+              </w:pBdr>
+              <w:spacing w:after="100" w:before="100" w:line="240"/>
+              <w:ind w:left="100" w:right="100" w:firstLine="0" w:firstLineChars="0"/>
             </w:pPr>
             <w:r>
               <w:rPr>
@@ -124,31 +124,31 @@
           <w:tcPr>
             <w:tcBorders>
               <w:bottom w:val="none" w:sz="0" w:space="0" w:color="000000"/>
-              <w:top w:val="single" w:sz="16" w:space="0" w:color="666666"/>
-              <w:left w:val="none" w:sz="0" w:space="0" w:color="000000"/>
-              <w:right w:val="none" w:sz="0" w:space="0" w:color="000000"/>
-            </w:tcBorders>
-            <w:shd w:val="clear" w:color="auto" w:fill="FFFFFF"/>
-            <w:tcMar>
-              <w:top w:w="0" w:type="dxa"/>
-              <w:bottom w:w="0" w:type="dxa"/>
-              <w:left w:w="0" w:type="dxa"/>
-              <w:right w:w="0" w:type="dxa"/>
-            </w:tcMar>
-            <w:vAlign w:val="center"/>
-          </w:tcPr>
-          <w:p>
-            <w:pPr>
-              <w:pStyle w:val="Normal"/>
-              <w:jc w:val="left"/>
-              <w:pBdr>
-                <w:bottom w:val="none" w:sz="0" w:space="0" w:color="000000"/>
-                <w:top w:val="none" w:sz="0" w:space="0" w:color="000000"/>
-                <w:left w:val="none" w:sz="0" w:space="0" w:color="000000"/>
-                <w:right w:val="none" w:sz="0" w:space="0" w:color="000000"/>
-              </w:pBdr>
-              <w:spacing w:after="100" w:before="100" w:line="240"/>
-              <w:ind w:firstLine="0" w:left="100" w:right="100"/>
+              <w:top w:val="single" w:sz="12" w:space="0" w:color="666666"/>
+              <w:left w:val="none" w:sz="0" w:space="0" w:color="000000"/>
+              <w:right w:val="none" w:sz="0" w:space="0" w:color="000000"/>
+            </w:tcBorders>
+            <w:shd w:val="clear" w:color="auto" w:fill="FFFFFF"/>
+            <w:tcMar>
+              <w:top w:w="0" w:type="dxa"/>
+              <w:bottom w:w="0" w:type="dxa"/>
+              <w:left w:w="0" w:type="dxa"/>
+              <w:right w:w="0" w:type="dxa"/>
+            </w:tcMar>
+            <w:vAlign w:val="center"/>
+          </w:tcPr>
+          <w:p>
+            <w:pPr>
+              <w:pStyle w:val="Normal"/>
+              <w:jc w:val="left"/>
+              <w:pBdr>
+                <w:bottom w:val="none" w:sz="0" w:space="0" w:color="000000"/>
+                <w:top w:val="none" w:sz="0" w:space="0" w:color="000000"/>
+                <w:left w:val="none" w:sz="0" w:space="0" w:color="000000"/>
+                <w:right w:val="none" w:sz="0" w:space="0" w:color="000000"/>
+              </w:pBdr>
+              <w:spacing w:after="100" w:before="100" w:line="240"/>
+              <w:ind w:left="100" w:right="100" w:firstLine="0" w:firstLineChars="0"/>
             </w:pPr>
             <w:r>
               <w:rPr>
@@ -168,31 +168,31 @@
           <w:tcPr>
             <w:tcBorders>
               <w:bottom w:val="none" w:sz="0" w:space="0" w:color="000000"/>
-              <w:top w:val="single" w:sz="16" w:space="0" w:color="666666"/>
-              <w:left w:val="none" w:sz="0" w:space="0" w:color="000000"/>
-              <w:right w:val="none" w:sz="0" w:space="0" w:color="000000"/>
-            </w:tcBorders>
-            <w:shd w:val="clear" w:color="auto" w:fill="FFFFFF"/>
-            <w:tcMar>
-              <w:top w:w="0" w:type="dxa"/>
-              <w:bottom w:w="0" w:type="dxa"/>
-              <w:left w:w="0" w:type="dxa"/>
-              <w:right w:w="0" w:type="dxa"/>
-            </w:tcMar>
-            <w:vAlign w:val="center"/>
-          </w:tcPr>
-          <w:p>
-            <w:pPr>
-              <w:pStyle w:val="Normal"/>
-              <w:jc w:val="left"/>
-              <w:pBdr>
-                <w:bottom w:val="none" w:sz="0" w:space="0" w:color="000000"/>
-                <w:top w:val="none" w:sz="0" w:space="0" w:color="000000"/>
-                <w:left w:val="none" w:sz="0" w:space="0" w:color="000000"/>
-                <w:right w:val="none" w:sz="0" w:space="0" w:color="000000"/>
-              </w:pBdr>
-              <w:spacing w:after="100" w:before="100" w:line="240"/>
-              <w:ind w:firstLine="0" w:left="100" w:right="100"/>
+              <w:top w:val="single" w:sz="12" w:space="0" w:color="666666"/>
+              <w:left w:val="none" w:sz="0" w:space="0" w:color="000000"/>
+              <w:right w:val="none" w:sz="0" w:space="0" w:color="000000"/>
+            </w:tcBorders>
+            <w:shd w:val="clear" w:color="auto" w:fill="FFFFFF"/>
+            <w:tcMar>
+              <w:top w:w="0" w:type="dxa"/>
+              <w:bottom w:w="0" w:type="dxa"/>
+              <w:left w:w="0" w:type="dxa"/>
+              <w:right w:w="0" w:type="dxa"/>
+            </w:tcMar>
+            <w:vAlign w:val="center"/>
+          </w:tcPr>
+          <w:p>
+            <w:pPr>
+              <w:pStyle w:val="Normal"/>
+              <w:jc w:val="left"/>
+              <w:pBdr>
+                <w:bottom w:val="none" w:sz="0" w:space="0" w:color="000000"/>
+                <w:top w:val="none" w:sz="0" w:space="0" w:color="000000"/>
+                <w:left w:val="none" w:sz="0" w:space="0" w:color="000000"/>
+                <w:right w:val="none" w:sz="0" w:space="0" w:color="000000"/>
+              </w:pBdr>
+              <w:spacing w:after="100" w:before="100" w:line="240"/>
+              <w:ind w:left="100" w:right="100" w:firstLine="0" w:firstLineChars="0"/>
             </w:pPr>
             <w:r>
               <w:rPr>
@@ -242,7 +242,7 @@
                 <w:right w:val="none" w:sz="0" w:space="0" w:color="000000"/>
               </w:pBdr>
               <w:spacing w:after="100" w:before="100" w:line="240"/>
-              <w:ind w:firstLine="0" w:left="100" w:right="100"/>
+              <w:ind w:left="100" w:right="100" w:firstLine="0" w:firstLineChars="0"/>
             </w:pPr>
             <w:r>
               <w:rPr>
@@ -286,7 +286,7 @@
                 <w:right w:val="none" w:sz="0" w:space="0" w:color="000000"/>
               </w:pBdr>
               <w:spacing w:after="100" w:before="100" w:line="240"/>
-              <w:ind w:firstLine="0" w:left="100" w:right="100"/>
+              <w:ind w:left="100" w:right="100" w:firstLine="0" w:firstLineChars="0"/>
             </w:pPr>
             <w:r>
               <w:rPr>
@@ -336,7 +336,7 @@
                 <w:right w:val="none" w:sz="0" w:space="0" w:color="000000"/>
               </w:pBdr>
               <w:spacing w:after="100" w:before="100" w:line="240"/>
-              <w:ind w:firstLine="0" w:left="100" w:right="100"/>
+              <w:ind w:left="100" w:right="100" w:firstLine="0" w:firstLineChars="0"/>
             </w:pPr>
             <w:r>
               <w:rPr>
@@ -380,7 +380,7 @@
                 <w:right w:val="none" w:sz="0" w:space="0" w:color="000000"/>
               </w:pBdr>
               <w:spacing w:after="100" w:before="100" w:line="240"/>
-              <w:ind w:firstLine="0" w:left="100" w:right="100"/>
+              <w:ind w:left="100" w:right="100" w:firstLine="0" w:firstLineChars="0"/>
             </w:pPr>
             <w:r>
               <w:rPr>
@@ -430,7 +430,7 @@
                 <w:right w:val="none" w:sz="0" w:space="0" w:color="000000"/>
               </w:pBdr>
               <w:spacing w:after="100" w:before="100" w:line="240"/>
-              <w:ind w:firstLine="0" w:left="100" w:right="100"/>
+              <w:ind w:left="100" w:right="100" w:firstLine="0" w:firstLineChars="0"/>
             </w:pPr>
             <w:r>
               <w:rPr>
@@ -474,7 +474,7 @@
                 <w:right w:val="none" w:sz="0" w:space="0" w:color="000000"/>
               </w:pBdr>
               <w:spacing w:after="100" w:before="100" w:line="240"/>
-              <w:ind w:firstLine="0" w:left="100" w:right="100"/>
+              <w:ind w:left="100" w:right="100" w:firstLine="0" w:firstLineChars="0"/>
             </w:pPr>
             <w:r>
               <w:rPr>
@@ -524,7 +524,7 @@
                 <w:right w:val="none" w:sz="0" w:space="0" w:color="000000"/>
               </w:pBdr>
               <w:spacing w:after="100" w:before="100" w:line="240"/>
-              <w:ind w:firstLine="0" w:left="100" w:right="100"/>
+              <w:ind w:left="100" w:right="100" w:firstLine="0" w:firstLineChars="0"/>
             </w:pPr>
             <w:r>
               <w:rPr>
@@ -568,7 +568,7 @@
                 <w:right w:val="none" w:sz="0" w:space="0" w:color="000000"/>
               </w:pBdr>
               <w:spacing w:after="100" w:before="100" w:line="240"/>
-              <w:ind w:firstLine="0" w:left="100" w:right="100"/>
+              <w:ind w:left="100" w:right="100" w:firstLine="0" w:firstLineChars="0"/>
             </w:pPr>
             <w:r>
               <w:rPr>
@@ -618,7 +618,7 @@
                 <w:right w:val="none" w:sz="0" w:space="0" w:color="000000"/>
               </w:pBdr>
               <w:spacing w:after="100" w:before="100" w:line="240"/>
-              <w:ind w:firstLine="0" w:left="100" w:right="100"/>
+              <w:ind w:left="100" w:right="100" w:firstLine="0" w:firstLineChars="0"/>
             </w:pPr>
             <w:r>
               <w:rPr>
@@ -662,7 +662,7 @@
                 <w:right w:val="none" w:sz="0" w:space="0" w:color="000000"/>
               </w:pBdr>
               <w:spacing w:after="100" w:before="100" w:line="240"/>
-              <w:ind w:firstLine="0" w:left="100" w:right="100"/>
+              <w:ind w:left="100" w:right="100" w:firstLine="0" w:firstLineChars="0"/>
             </w:pPr>
             <w:r>
               <w:rPr>
@@ -712,7 +712,7 @@
                 <w:right w:val="none" w:sz="0" w:space="0" w:color="000000"/>
               </w:pBdr>
               <w:spacing w:after="100" w:before="100" w:line="240"/>
-              <w:ind w:firstLine="0" w:left="100" w:right="100"/>
+              <w:ind w:left="100" w:right="100" w:firstLine="0" w:firstLineChars="0"/>
             </w:pPr>
             <w:r>
               <w:rPr>
@@ -756,7 +756,7 @@
                 <w:right w:val="none" w:sz="0" w:space="0" w:color="000000"/>
               </w:pBdr>
               <w:spacing w:after="100" w:before="100" w:line="240"/>
-              <w:ind w:firstLine="0" w:left="100" w:right="100"/>
+              <w:ind w:left="100" w:right="100" w:firstLine="0" w:firstLineChars="0"/>
             </w:pPr>
             <w:r>
               <w:rPr>
@@ -806,7 +806,7 @@
                 <w:right w:val="none" w:sz="0" w:space="0" w:color="000000"/>
               </w:pBdr>
               <w:spacing w:after="100" w:before="100" w:line="240"/>
-              <w:ind w:firstLine="0" w:left="100" w:right="100"/>
+              <w:ind w:left="100" w:right="100" w:firstLine="0" w:firstLineChars="0"/>
             </w:pPr>
             <w:r>
               <w:rPr>
@@ -850,7 +850,7 @@
                 <w:right w:val="none" w:sz="0" w:space="0" w:color="000000"/>
               </w:pBdr>
               <w:spacing w:after="100" w:before="100" w:line="240"/>
-              <w:ind w:firstLine="0" w:left="100" w:right="100"/>
+              <w:ind w:left="100" w:right="100" w:firstLine="0" w:firstLineChars="0"/>
             </w:pPr>
             <w:r>
               <w:rPr>
@@ -900,7 +900,7 @@
                 <w:right w:val="none" w:sz="0" w:space="0" w:color="000000"/>
               </w:pBdr>
               <w:spacing w:after="100" w:before="100" w:line="240"/>
-              <w:ind w:firstLine="0" w:left="100" w:right="100"/>
+              <w:ind w:left="100" w:right="100" w:firstLine="0" w:firstLineChars="0"/>
             </w:pPr>
             <w:r>
               <w:rPr>
@@ -944,7 +944,7 @@
                 <w:right w:val="none" w:sz="0" w:space="0" w:color="000000"/>
               </w:pBdr>
               <w:spacing w:after="100" w:before="100" w:line="240"/>
-              <w:ind w:firstLine="0" w:left="100" w:right="100"/>
+              <w:ind w:left="100" w:right="100" w:firstLine="0" w:firstLineChars="0"/>
             </w:pPr>
             <w:r>
               <w:rPr>
@@ -994,7 +994,7 @@
                 <w:right w:val="none" w:sz="0" w:space="0" w:color="000000"/>
               </w:pBdr>
               <w:spacing w:after="100" w:before="100" w:line="240"/>
-              <w:ind w:firstLine="0" w:left="100" w:right="100"/>
+              <w:ind w:left="100" w:right="100" w:firstLine="0" w:firstLineChars="0"/>
             </w:pPr>
             <w:r>
               <w:rPr>
@@ -1038,7 +1038,7 @@
                 <w:right w:val="none" w:sz="0" w:space="0" w:color="000000"/>
               </w:pBdr>
               <w:spacing w:after="100" w:before="100" w:line="240"/>
-              <w:ind w:firstLine="0" w:left="100" w:right="100"/>
+              <w:ind w:left="100" w:right="100" w:firstLine="0" w:firstLineChars="0"/>
             </w:pPr>
             <w:r>
               <w:rPr>
@@ -1088,7 +1088,7 @@
                 <w:right w:val="none" w:sz="0" w:space="0" w:color="000000"/>
               </w:pBdr>
               <w:spacing w:after="100" w:before="100" w:line="240"/>
-              <w:ind w:firstLine="0" w:left="100" w:right="100"/>
+              <w:ind w:left="100" w:right="100" w:firstLine="0" w:firstLineChars="0"/>
             </w:pPr>
             <w:r>
               <w:rPr>
@@ -1132,7 +1132,7 @@
                 <w:right w:val="none" w:sz="0" w:space="0" w:color="000000"/>
               </w:pBdr>
               <w:spacing w:after="100" w:before="100" w:line="240"/>
-              <w:ind w:firstLine="0" w:left="100" w:right="100"/>
+              <w:ind w:left="100" w:right="100" w:firstLine="0" w:firstLineChars="0"/>
             </w:pPr>
             <w:r>
               <w:rPr>
@@ -1182,7 +1182,7 @@
                 <w:right w:val="none" w:sz="0" w:space="0" w:color="000000"/>
               </w:pBdr>
               <w:spacing w:after="100" w:before="100" w:line="240"/>
-              <w:ind w:firstLine="0" w:left="100" w:right="100"/>
+              <w:ind w:left="100" w:right="100" w:firstLine="0" w:firstLineChars="0"/>
             </w:pPr>
             <w:r>
               <w:rPr>
@@ -1226,7 +1226,7 @@
                 <w:right w:val="none" w:sz="0" w:space="0" w:color="000000"/>
               </w:pBdr>
               <w:spacing w:after="100" w:before="100" w:line="240"/>
-              <w:ind w:firstLine="0" w:left="100" w:right="100"/>
+              <w:ind w:left="100" w:right="100" w:firstLine="0" w:firstLineChars="0"/>
             </w:pPr>
             <w:r>
               <w:rPr>
@@ -1276,7 +1276,7 @@
                 <w:right w:val="none" w:sz="0" w:space="0" w:color="000000"/>
               </w:pBdr>
               <w:spacing w:after="100" w:before="100" w:line="240"/>
-              <w:ind w:firstLine="0" w:left="100" w:right="100"/>
+              <w:ind w:left="100" w:right="100" w:firstLine="0" w:firstLineChars="0"/>
             </w:pPr>
             <w:r>
               <w:rPr>
@@ -1320,7 +1320,7 @@
                 <w:right w:val="none" w:sz="0" w:space="0" w:color="000000"/>
               </w:pBdr>
               <w:spacing w:after="100" w:before="100" w:line="240"/>
-              <w:ind w:firstLine="0" w:left="100" w:right="100"/>
+              <w:ind w:left="100" w:right="100" w:firstLine="0" w:firstLineChars="0"/>
             </w:pPr>
             <w:r>
               <w:rPr>
@@ -1370,7 +1370,7 @@
                 <w:right w:val="none" w:sz="0" w:space="0" w:color="000000"/>
               </w:pBdr>
               <w:spacing w:after="100" w:before="100" w:line="240"/>
-              <w:ind w:firstLine="0" w:left="100" w:right="100"/>
+              <w:ind w:left="100" w:right="100" w:firstLine="0" w:firstLineChars="0"/>
             </w:pPr>
             <w:r>
               <w:rPr>
@@ -1414,7 +1414,7 @@
                 <w:right w:val="none" w:sz="0" w:space="0" w:color="000000"/>
               </w:pBdr>
               <w:spacing w:after="100" w:before="100" w:line="240"/>
-              <w:ind w:firstLine="0" w:left="100" w:right="100"/>
+              <w:ind w:left="100" w:right="100" w:firstLine="0" w:firstLineChars="0"/>
             </w:pPr>
             <w:r>
               <w:rPr>
@@ -1464,51 +1464,51 @@
                 <w:right w:val="none" w:sz="0" w:space="0" w:color="000000"/>
               </w:pBdr>
               <w:spacing w:after="100" w:before="100" w:line="240"/>
-              <w:ind w:firstLine="0" w:left="100" w:right="100"/>
-            </w:pPr>
-            <w:r>
-              <w:rPr>
-                <w:rFonts w:ascii="Helvetica" w:hAnsi="Helvetica" w:eastAsia="Helvetica" w:cs="Helvetica"/>
-                <w:i w:val="false"/>
-                <w:b w:val="false"/>
-                <w:u w:val="none"/>
-                <w:sz w:val="22"/>
-                <w:szCs w:val="22"/>
-                <w:color w:val="000000"/>
-              </w:rPr>
-              <w:t xml:space="preserve">method1z.IDS_pref</w:t>
-            </w:r>
-          </w:p>
-        </w:tc>
-        <w:tc>
-          <w:tcPr>
-            <w:tcBorders>
-              <w:bottom w:val="none" w:sz="0" w:space="0" w:color="000000"/>
-              <w:top w:val="none" w:sz="0" w:space="0" w:color="000000"/>
-              <w:left w:val="none" w:sz="0" w:space="0" w:color="000000"/>
-              <w:right w:val="none" w:sz="0" w:space="0" w:color="000000"/>
-            </w:tcBorders>
-            <w:shd w:val="clear" w:color="auto" w:fill="FFFFFF"/>
-            <w:tcMar>
-              <w:top w:w="0" w:type="dxa"/>
-              <w:bottom w:w="0" w:type="dxa"/>
-              <w:left w:w="0" w:type="dxa"/>
-              <w:right w:w="0" w:type="dxa"/>
-            </w:tcMar>
-            <w:vAlign w:val="center"/>
-          </w:tcPr>
-          <w:p>
-            <w:pPr>
-              <w:pStyle w:val="Normal"/>
-              <w:jc w:val="left"/>
-              <w:pBdr>
-                <w:bottom w:val="none" w:sz="0" w:space="0" w:color="000000"/>
-                <w:top w:val="none" w:sz="0" w:space="0" w:color="000000"/>
-                <w:left w:val="none" w:sz="0" w:space="0" w:color="000000"/>
-                <w:right w:val="none" w:sz="0" w:space="0" w:color="000000"/>
-              </w:pBdr>
-              <w:spacing w:after="100" w:before="100" w:line="240"/>
-              <w:ind w:firstLine="0" w:left="100" w:right="100"/>
+              <w:ind w:left="100" w:right="100" w:firstLine="0" w:firstLineChars="0"/>
+            </w:pPr>
+            <w:r>
+              <w:rPr>
+                <w:rFonts w:ascii="Helvetica" w:hAnsi="Helvetica" w:eastAsia="Helvetica" w:cs="Helvetica"/>
+                <w:i w:val="false"/>
+                <w:b w:val="false"/>
+                <w:u w:val="none"/>
+                <w:sz w:val="22"/>
+                <w:szCs w:val="22"/>
+                <w:color w:val="000000"/>
+              </w:rPr>
+              <w:t xml:space="preserve">method1 × z.IDS_pref</w:t>
+            </w:r>
+          </w:p>
+        </w:tc>
+        <w:tc>
+          <w:tcPr>
+            <w:tcBorders>
+              <w:bottom w:val="none" w:sz="0" w:space="0" w:color="000000"/>
+              <w:top w:val="none" w:sz="0" w:space="0" w:color="000000"/>
+              <w:left w:val="none" w:sz="0" w:space="0" w:color="000000"/>
+              <w:right w:val="none" w:sz="0" w:space="0" w:color="000000"/>
+            </w:tcBorders>
+            <w:shd w:val="clear" w:color="auto" w:fill="FFFFFF"/>
+            <w:tcMar>
+              <w:top w:w="0" w:type="dxa"/>
+              <w:bottom w:w="0" w:type="dxa"/>
+              <w:left w:w="0" w:type="dxa"/>
+              <w:right w:w="0" w:type="dxa"/>
+            </w:tcMar>
+            <w:vAlign w:val="center"/>
+          </w:tcPr>
+          <w:p>
+            <w:pPr>
+              <w:pStyle w:val="Normal"/>
+              <w:jc w:val="left"/>
+              <w:pBdr>
+                <w:bottom w:val="none" w:sz="0" w:space="0" w:color="000000"/>
+                <w:top w:val="none" w:sz="0" w:space="0" w:color="000000"/>
+                <w:left w:val="none" w:sz="0" w:space="0" w:color="000000"/>
+                <w:right w:val="none" w:sz="0" w:space="0" w:color="000000"/>
+              </w:pBdr>
+              <w:spacing w:after="100" w:before="100" w:line="240"/>
+              <w:ind w:left="100" w:right="100" w:firstLine="0" w:firstLineChars="0"/>
             </w:pPr>
             <w:r>
               <w:rPr>
@@ -1558,7 +1558,7 @@
                 <w:right w:val="none" w:sz="0" w:space="0" w:color="000000"/>
               </w:pBdr>
               <w:spacing w:after="100" w:before="100" w:line="240"/>
-              <w:ind w:firstLine="0" w:left="100" w:right="100"/>
+              <w:ind w:left="100" w:right="100" w:firstLine="0" w:firstLineChars="0"/>
             </w:pPr>
             <w:r>
               <w:rPr>
@@ -1602,7 +1602,7 @@
                 <w:right w:val="none" w:sz="0" w:space="0" w:color="000000"/>
               </w:pBdr>
               <w:spacing w:after="100" w:before="100" w:line="240"/>
-              <w:ind w:firstLine="0" w:left="100" w:right="100"/>
+              <w:ind w:left="100" w:right="100" w:firstLine="0" w:firstLineChars="0"/>
             </w:pPr>
             <w:r>
               <w:rPr>
@@ -1652,51 +1652,51 @@
                 <w:right w:val="none" w:sz="0" w:space="0" w:color="000000"/>
               </w:pBdr>
               <w:spacing w:after="100" w:before="100" w:line="240"/>
-              <w:ind w:firstLine="0" w:left="100" w:right="100"/>
-            </w:pPr>
-            <w:r>
-              <w:rPr>
-                <w:rFonts w:ascii="Helvetica" w:hAnsi="Helvetica" w:eastAsia="Helvetica" w:cs="Helvetica"/>
-                <w:i w:val="false"/>
-                <w:b w:val="false"/>
-                <w:u w:val="none"/>
-                <w:sz w:val="22"/>
-                <w:szCs w:val="22"/>
-                <w:color w:val="000000"/>
-              </w:rPr>
-              <w:t xml:space="preserve">method2z.IDS_pref</w:t>
-            </w:r>
-          </w:p>
-        </w:tc>
-        <w:tc>
-          <w:tcPr>
-            <w:tcBorders>
-              <w:bottom w:val="none" w:sz="0" w:space="0" w:color="000000"/>
-              <w:top w:val="none" w:sz="0" w:space="0" w:color="000000"/>
-              <w:left w:val="none" w:sz="0" w:space="0" w:color="000000"/>
-              <w:right w:val="none" w:sz="0" w:space="0" w:color="000000"/>
-            </w:tcBorders>
-            <w:shd w:val="clear" w:color="auto" w:fill="FFFFFF"/>
-            <w:tcMar>
-              <w:top w:w="0" w:type="dxa"/>
-              <w:bottom w:w="0" w:type="dxa"/>
-              <w:left w:w="0" w:type="dxa"/>
-              <w:right w:w="0" w:type="dxa"/>
-            </w:tcMar>
-            <w:vAlign w:val="center"/>
-          </w:tcPr>
-          <w:p>
-            <w:pPr>
-              <w:pStyle w:val="Normal"/>
-              <w:jc w:val="left"/>
-              <w:pBdr>
-                <w:bottom w:val="none" w:sz="0" w:space="0" w:color="000000"/>
-                <w:top w:val="none" w:sz="0" w:space="0" w:color="000000"/>
-                <w:left w:val="none" w:sz="0" w:space="0" w:color="000000"/>
-                <w:right w:val="none" w:sz="0" w:space="0" w:color="000000"/>
-              </w:pBdr>
-              <w:spacing w:after="100" w:before="100" w:line="240"/>
-              <w:ind w:firstLine="0" w:left="100" w:right="100"/>
+              <w:ind w:left="100" w:right="100" w:firstLine="0" w:firstLineChars="0"/>
+            </w:pPr>
+            <w:r>
+              <w:rPr>
+                <w:rFonts w:ascii="Helvetica" w:hAnsi="Helvetica" w:eastAsia="Helvetica" w:cs="Helvetica"/>
+                <w:i w:val="false"/>
+                <w:b w:val="false"/>
+                <w:u w:val="none"/>
+                <w:sz w:val="22"/>
+                <w:szCs w:val="22"/>
+                <w:color w:val="000000"/>
+              </w:rPr>
+              <w:t xml:space="preserve">method2 × z.IDS_pref</w:t>
+            </w:r>
+          </w:p>
+        </w:tc>
+        <w:tc>
+          <w:tcPr>
+            <w:tcBorders>
+              <w:bottom w:val="none" w:sz="0" w:space="0" w:color="000000"/>
+              <w:top w:val="none" w:sz="0" w:space="0" w:color="000000"/>
+              <w:left w:val="none" w:sz="0" w:space="0" w:color="000000"/>
+              <w:right w:val="none" w:sz="0" w:space="0" w:color="000000"/>
+            </w:tcBorders>
+            <w:shd w:val="clear" w:color="auto" w:fill="FFFFFF"/>
+            <w:tcMar>
+              <w:top w:w="0" w:type="dxa"/>
+              <w:bottom w:w="0" w:type="dxa"/>
+              <w:left w:w="0" w:type="dxa"/>
+              <w:right w:w="0" w:type="dxa"/>
+            </w:tcMar>
+            <w:vAlign w:val="center"/>
+          </w:tcPr>
+          <w:p>
+            <w:pPr>
+              <w:pStyle w:val="Normal"/>
+              <w:jc w:val="left"/>
+              <w:pBdr>
+                <w:bottom w:val="none" w:sz="0" w:space="0" w:color="000000"/>
+                <w:top w:val="none" w:sz="0" w:space="0" w:color="000000"/>
+                <w:left w:val="none" w:sz="0" w:space="0" w:color="000000"/>
+                <w:right w:val="none" w:sz="0" w:space="0" w:color="000000"/>
+              </w:pBdr>
+              <w:spacing w:after="100" w:before="100" w:line="240"/>
+              <w:ind w:left="100" w:right="100" w:firstLine="0" w:firstLineChars="0"/>
             </w:pPr>
             <w:r>
               <w:rPr>
@@ -1746,7 +1746,7 @@
                 <w:right w:val="none" w:sz="0" w:space="0" w:color="000000"/>
               </w:pBdr>
               <w:spacing w:after="100" w:before="100" w:line="240"/>
-              <w:ind w:firstLine="0" w:left="100" w:right="100"/>
+              <w:ind w:left="100" w:right="100" w:firstLine="0" w:firstLineChars="0"/>
             </w:pPr>
             <w:r>
               <w:rPr>
@@ -1790,7 +1790,7 @@
                 <w:right w:val="none" w:sz="0" w:space="0" w:color="000000"/>
               </w:pBdr>
               <w:spacing w:after="100" w:before="100" w:line="240"/>
-              <w:ind w:firstLine="0" w:left="100" w:right="100"/>
+              <w:ind w:left="100" w:right="100" w:firstLine="0" w:firstLineChars="0"/>
             </w:pPr>
             <w:r>
               <w:rPr>
@@ -1840,51 +1840,51 @@
                 <w:right w:val="none" w:sz="0" w:space="0" w:color="000000"/>
               </w:pBdr>
               <w:spacing w:after="100" w:before="100" w:line="240"/>
-              <w:ind w:firstLine="0" w:left="100" w:right="100"/>
-            </w:pPr>
-            <w:r>
-              <w:rPr>
-                <w:rFonts w:ascii="Helvetica" w:hAnsi="Helvetica" w:eastAsia="Helvetica" w:cs="Helvetica"/>
-                <w:i w:val="false"/>
-                <w:b w:val="false"/>
-                <w:u w:val="none"/>
-                <w:sz w:val="22"/>
-                <w:szCs w:val="22"/>
-                <w:color w:val="000000"/>
-              </w:rPr>
-              <w:t xml:space="preserve">CDI.z_age_monthsz.IDS_pref</w:t>
-            </w:r>
-          </w:p>
-        </w:tc>
-        <w:tc>
-          <w:tcPr>
-            <w:tcBorders>
-              <w:bottom w:val="none" w:sz="0" w:space="0" w:color="000000"/>
-              <w:top w:val="none" w:sz="0" w:space="0" w:color="000000"/>
-              <w:left w:val="none" w:sz="0" w:space="0" w:color="000000"/>
-              <w:right w:val="none" w:sz="0" w:space="0" w:color="000000"/>
-            </w:tcBorders>
-            <w:shd w:val="clear" w:color="auto" w:fill="FFFFFF"/>
-            <w:tcMar>
-              <w:top w:w="0" w:type="dxa"/>
-              <w:bottom w:w="0" w:type="dxa"/>
-              <w:left w:w="0" w:type="dxa"/>
-              <w:right w:w="0" w:type="dxa"/>
-            </w:tcMar>
-            <w:vAlign w:val="center"/>
-          </w:tcPr>
-          <w:p>
-            <w:pPr>
-              <w:pStyle w:val="Normal"/>
-              <w:jc w:val="left"/>
-              <w:pBdr>
-                <w:bottom w:val="none" w:sz="0" w:space="0" w:color="000000"/>
-                <w:top w:val="none" w:sz="0" w:space="0" w:color="000000"/>
-                <w:left w:val="none" w:sz="0" w:space="0" w:color="000000"/>
-                <w:right w:val="none" w:sz="0" w:space="0" w:color="000000"/>
-              </w:pBdr>
-              <w:spacing w:after="100" w:before="100" w:line="240"/>
-              <w:ind w:firstLine="0" w:left="100" w:right="100"/>
+              <w:ind w:left="100" w:right="100" w:firstLine="0" w:firstLineChars="0"/>
+            </w:pPr>
+            <w:r>
+              <w:rPr>
+                <w:rFonts w:ascii="Helvetica" w:hAnsi="Helvetica" w:eastAsia="Helvetica" w:cs="Helvetica"/>
+                <w:i w:val="false"/>
+                <w:b w:val="false"/>
+                <w:u w:val="none"/>
+                <w:sz w:val="22"/>
+                <w:szCs w:val="22"/>
+                <w:color w:val="000000"/>
+              </w:rPr>
+              <w:t xml:space="preserve">CDI.z_age_months × z.IDS_pref</w:t>
+            </w:r>
+          </w:p>
+        </w:tc>
+        <w:tc>
+          <w:tcPr>
+            <w:tcBorders>
+              <w:bottom w:val="none" w:sz="0" w:space="0" w:color="000000"/>
+              <w:top w:val="none" w:sz="0" w:space="0" w:color="000000"/>
+              <w:left w:val="none" w:sz="0" w:space="0" w:color="000000"/>
+              <w:right w:val="none" w:sz="0" w:space="0" w:color="000000"/>
+            </w:tcBorders>
+            <w:shd w:val="clear" w:color="auto" w:fill="FFFFFF"/>
+            <w:tcMar>
+              <w:top w:w="0" w:type="dxa"/>
+              <w:bottom w:w="0" w:type="dxa"/>
+              <w:left w:w="0" w:type="dxa"/>
+              <w:right w:w="0" w:type="dxa"/>
+            </w:tcMar>
+            <w:vAlign w:val="center"/>
+          </w:tcPr>
+          <w:p>
+            <w:pPr>
+              <w:pStyle w:val="Normal"/>
+              <w:jc w:val="left"/>
+              <w:pBdr>
+                <w:bottom w:val="none" w:sz="0" w:space="0" w:color="000000"/>
+                <w:top w:val="none" w:sz="0" w:space="0" w:color="000000"/>
+                <w:left w:val="none" w:sz="0" w:space="0" w:color="000000"/>
+                <w:right w:val="none" w:sz="0" w:space="0" w:color="000000"/>
+              </w:pBdr>
+              <w:spacing w:after="100" w:before="100" w:line="240"/>
+              <w:ind w:left="100" w:right="100" w:firstLine="0" w:firstLineChars="0"/>
             </w:pPr>
             <w:r>
               <w:rPr>
@@ -1934,7 +1934,7 @@
                 <w:right w:val="none" w:sz="0" w:space="0" w:color="000000"/>
               </w:pBdr>
               <w:spacing w:after="100" w:before="100" w:line="240"/>
-              <w:ind w:firstLine="0" w:left="100" w:right="100"/>
+              <w:ind w:left="100" w:right="100" w:firstLine="0" w:firstLineChars="0"/>
             </w:pPr>
             <w:r>
               <w:rPr>
@@ -1978,7 +1978,7 @@
                 <w:right w:val="none" w:sz="0" w:space="0" w:color="000000"/>
               </w:pBdr>
               <w:spacing w:after="100" w:before="100" w:line="240"/>
-              <w:ind w:firstLine="0" w:left="100" w:right="100"/>
+              <w:ind w:left="100" w:right="100" w:firstLine="0" w:firstLineChars="0"/>
             </w:pPr>
             <w:r>
               <w:rPr>
@@ -2028,51 +2028,51 @@
                 <w:right w:val="none" w:sz="0" w:space="0" w:color="000000"/>
               </w:pBdr>
               <w:spacing w:after="100" w:before="100" w:line="240"/>
-              <w:ind w:firstLine="0" w:left="100" w:right="100"/>
-            </w:pPr>
-            <w:r>
-              <w:rPr>
-                <w:rFonts w:ascii="Helvetica" w:hAnsi="Helvetica" w:eastAsia="Helvetica" w:cs="Helvetica"/>
-                <w:i w:val="false"/>
-                <w:b w:val="false"/>
-                <w:u w:val="none"/>
-                <w:sz w:val="22"/>
-                <w:szCs w:val="22"/>
-                <w:color w:val="000000"/>
-              </w:rPr>
-              <w:t xml:space="preserve">z_age_monthsz.IDS_pref</w:t>
-            </w:r>
-          </w:p>
-        </w:tc>
-        <w:tc>
-          <w:tcPr>
-            <w:tcBorders>
-              <w:bottom w:val="none" w:sz="0" w:space="0" w:color="000000"/>
-              <w:top w:val="none" w:sz="0" w:space="0" w:color="000000"/>
-              <w:left w:val="none" w:sz="0" w:space="0" w:color="000000"/>
-              <w:right w:val="none" w:sz="0" w:space="0" w:color="000000"/>
-            </w:tcBorders>
-            <w:shd w:val="clear" w:color="auto" w:fill="FFFFFF"/>
-            <w:tcMar>
-              <w:top w:w="0" w:type="dxa"/>
-              <w:bottom w:w="0" w:type="dxa"/>
-              <w:left w:w="0" w:type="dxa"/>
-              <w:right w:w="0" w:type="dxa"/>
-            </w:tcMar>
-            <w:vAlign w:val="center"/>
-          </w:tcPr>
-          <w:p>
-            <w:pPr>
-              <w:pStyle w:val="Normal"/>
-              <w:jc w:val="left"/>
-              <w:pBdr>
-                <w:bottom w:val="none" w:sz="0" w:space="0" w:color="000000"/>
-                <w:top w:val="none" w:sz="0" w:space="0" w:color="000000"/>
-                <w:left w:val="none" w:sz="0" w:space="0" w:color="000000"/>
-                <w:right w:val="none" w:sz="0" w:space="0" w:color="000000"/>
-              </w:pBdr>
-              <w:spacing w:after="100" w:before="100" w:line="240"/>
-              <w:ind w:firstLine="0" w:left="100" w:right="100"/>
+              <w:ind w:left="100" w:right="100" w:firstLine="0" w:firstLineChars="0"/>
+            </w:pPr>
+            <w:r>
+              <w:rPr>
+                <w:rFonts w:ascii="Helvetica" w:hAnsi="Helvetica" w:eastAsia="Helvetica" w:cs="Helvetica"/>
+                <w:i w:val="false"/>
+                <w:b w:val="false"/>
+                <w:u w:val="none"/>
+                <w:sz w:val="22"/>
+                <w:szCs w:val="22"/>
+                <w:color w:val="000000"/>
+              </w:rPr>
+              <w:t xml:space="preserve">z_age_months × z.IDS_pref</w:t>
+            </w:r>
+          </w:p>
+        </w:tc>
+        <w:tc>
+          <w:tcPr>
+            <w:tcBorders>
+              <w:bottom w:val="none" w:sz="0" w:space="0" w:color="000000"/>
+              <w:top w:val="none" w:sz="0" w:space="0" w:color="000000"/>
+              <w:left w:val="none" w:sz="0" w:space="0" w:color="000000"/>
+              <w:right w:val="none" w:sz="0" w:space="0" w:color="000000"/>
+            </w:tcBorders>
+            <w:shd w:val="clear" w:color="auto" w:fill="FFFFFF"/>
+            <w:tcMar>
+              <w:top w:w="0" w:type="dxa"/>
+              <w:bottom w:w="0" w:type="dxa"/>
+              <w:left w:w="0" w:type="dxa"/>
+              <w:right w:w="0" w:type="dxa"/>
+            </w:tcMar>
+            <w:vAlign w:val="center"/>
+          </w:tcPr>
+          <w:p>
+            <w:pPr>
+              <w:pStyle w:val="Normal"/>
+              <w:jc w:val="left"/>
+              <w:pBdr>
+                <w:bottom w:val="none" w:sz="0" w:space="0" w:color="000000"/>
+                <w:top w:val="none" w:sz="0" w:space="0" w:color="000000"/>
+                <w:left w:val="none" w:sz="0" w:space="0" w:color="000000"/>
+                <w:right w:val="none" w:sz="0" w:space="0" w:color="000000"/>
+              </w:pBdr>
+              <w:spacing w:after="100" w:before="100" w:line="240"/>
+              <w:ind w:left="100" w:right="100" w:firstLine="0" w:firstLineChars="0"/>
             </w:pPr>
             <w:r>
               <w:rPr>
@@ -2122,7 +2122,7 @@
                 <w:right w:val="none" w:sz="0" w:space="0" w:color="000000"/>
               </w:pBdr>
               <w:spacing w:after="100" w:before="100" w:line="240"/>
-              <w:ind w:firstLine="0" w:left="100" w:right="100"/>
+              <w:ind w:left="100" w:right="100" w:firstLine="0" w:firstLineChars="0"/>
             </w:pPr>
             <w:r>
               <w:rPr>
@@ -2166,7 +2166,7 @@
                 <w:right w:val="none" w:sz="0" w:space="0" w:color="000000"/>
               </w:pBdr>
               <w:spacing w:after="100" w:before="100" w:line="240"/>
-              <w:ind w:firstLine="0" w:left="100" w:right="100"/>
+              <w:ind w:left="100" w:right="100" w:firstLine="0" w:firstLineChars="0"/>
             </w:pPr>
             <w:r>
               <w:rPr>
@@ -2216,7 +2216,7 @@
                 <w:right w:val="none" w:sz="0" w:space="0" w:color="000000"/>
               </w:pBdr>
               <w:spacing w:after="100" w:before="100" w:line="240"/>
-              <w:ind w:firstLine="0" w:left="100" w:right="100"/>
+              <w:ind w:left="100" w:right="100" w:firstLine="0" w:firstLineChars="0"/>
             </w:pPr>
             <w:r>
               <w:rPr>
@@ -2260,7 +2260,7 @@
                 <w:right w:val="none" w:sz="0" w:space="0" w:color="000000"/>
               </w:pBdr>
               <w:spacing w:after="100" w:before="100" w:line="240"/>
-              <w:ind w:firstLine="0" w:left="100" w:right="100"/>
+              <w:ind w:left="100" w:right="100" w:firstLine="0" w:firstLineChars="0"/>
             </w:pPr>
             <w:r>
               <w:rPr>
@@ -2310,7 +2310,7 @@
                 <w:right w:val="none" w:sz="0" w:space="0" w:color="000000"/>
               </w:pBdr>
               <w:spacing w:after="100" w:before="100" w:line="240"/>
-              <w:ind w:firstLine="0" w:left="100" w:right="100"/>
+              <w:ind w:left="100" w:right="100" w:firstLine="0" w:firstLineChars="0"/>
             </w:pPr>
             <w:r>
               <w:rPr>
@@ -2354,7 +2354,7 @@
                 <w:right w:val="none" w:sz="0" w:space="0" w:color="000000"/>
               </w:pBdr>
               <w:spacing w:after="100" w:before="100" w:line="240"/>
-              <w:ind w:firstLine="0" w:left="100" w:right="100"/>
+              <w:ind w:left="100" w:right="100" w:firstLine="0" w:firstLineChars="0"/>
             </w:pPr>
             <w:r>
               <w:rPr>
@@ -2404,7 +2404,7 @@
                 <w:right w:val="none" w:sz="0" w:space="0" w:color="000000"/>
               </w:pBdr>
               <w:spacing w:after="100" w:before="100" w:line="240"/>
-              <w:ind w:firstLine="0" w:left="100" w:right="100"/>
+              <w:ind w:left="100" w:right="100" w:firstLine="0" w:firstLineChars="0"/>
             </w:pPr>
             <w:r>
               <w:rPr>
@@ -2448,7 +2448,7 @@
                 <w:right w:val="none" w:sz="0" w:space="0" w:color="000000"/>
               </w:pBdr>
               <w:spacing w:after="100" w:before="100" w:line="240"/>
-              <w:ind w:firstLine="0" w:left="100" w:right="100"/>
+              <w:ind w:left="100" w:right="100" w:firstLine="0" w:firstLineChars="0"/>
             </w:pPr>
             <w:r>
               <w:rPr>
@@ -2498,7 +2498,7 @@
                 <w:right w:val="none" w:sz="0" w:space="0" w:color="000000"/>
               </w:pBdr>
               <w:spacing w:after="100" w:before="100" w:line="240"/>
-              <w:ind w:firstLine="0" w:left="100" w:right="100"/>
+              <w:ind w:left="100" w:right="100" w:firstLine="0" w:firstLineChars="0"/>
             </w:pPr>
             <w:r>
               <w:rPr>
@@ -2542,7 +2542,7 @@
                 <w:right w:val="none" w:sz="0" w:space="0" w:color="000000"/>
               </w:pBdr>
               <w:spacing w:after="100" w:before="100" w:line="240"/>
-              <w:ind w:firstLine="0" w:left="100" w:right="100"/>
+              <w:ind w:left="100" w:right="100" w:firstLine="0" w:firstLineChars="0"/>
             </w:pPr>
             <w:r>
               <w:rPr>
@@ -2592,7 +2592,7 @@
                 <w:right w:val="none" w:sz="0" w:space="0" w:color="000000"/>
               </w:pBdr>
               <w:spacing w:after="100" w:before="100" w:line="240"/>
-              <w:ind w:firstLine="0" w:left="100" w:right="100"/>
+              <w:ind w:left="100" w:right="100" w:firstLine="0" w:firstLineChars="0"/>
             </w:pPr>
             <w:r>
               <w:rPr>
@@ -2636,7 +2636,7 @@
                 <w:right w:val="none" w:sz="0" w:space="0" w:color="000000"/>
               </w:pBdr>
               <w:spacing w:after="100" w:before="100" w:line="240"/>
-              <w:ind w:firstLine="0" w:left="100" w:right="100"/>
+              <w:ind w:left="100" w:right="100" w:firstLine="0" w:firstLineChars="0"/>
             </w:pPr>
             <w:r>
               <w:rPr>
@@ -2686,7 +2686,7 @@
                 <w:right w:val="none" w:sz="0" w:space="0" w:color="000000"/>
               </w:pBdr>
               <w:spacing w:after="100" w:before="100" w:line="240"/>
-              <w:ind w:firstLine="0" w:left="100" w:right="100"/>
+              <w:ind w:left="100" w:right="100" w:firstLine="0" w:firstLineChars="0"/>
             </w:pPr>
             <w:r>
               <w:rPr>
@@ -2730,7 +2730,7 @@
                 <w:right w:val="none" w:sz="0" w:space="0" w:color="000000"/>
               </w:pBdr>
               <w:spacing w:after="100" w:before="100" w:line="240"/>
-              <w:ind w:firstLine="0" w:left="100" w:right="100"/>
+              <w:ind w:left="100" w:right="100" w:firstLine="0" w:firstLineChars="0"/>
             </w:pPr>
             <w:r>
               <w:rPr>
@@ -2780,7 +2780,7 @@
                 <w:right w:val="none" w:sz="0" w:space="0" w:color="000000"/>
               </w:pBdr>
               <w:spacing w:after="100" w:before="100" w:line="240"/>
-              <w:ind w:firstLine="0" w:left="100" w:right="100"/>
+              <w:ind w:left="100" w:right="100" w:firstLine="0" w:firstLineChars="0"/>
             </w:pPr>
             <w:r>
               <w:rPr>
@@ -2824,7 +2824,7 @@
                 <w:right w:val="none" w:sz="0" w:space="0" w:color="000000"/>
               </w:pBdr>
               <w:spacing w:after="100" w:before="100" w:line="240"/>
-              <w:ind w:firstLine="0" w:left="100" w:right="100"/>
+              <w:ind w:left="100" w:right="100" w:firstLine="0" w:firstLineChars="0"/>
             </w:pPr>
             <w:r>
               <w:rPr>
@@ -2874,7 +2874,7 @@
                 <w:right w:val="none" w:sz="0" w:space="0" w:color="000000"/>
               </w:pBdr>
               <w:spacing w:after="100" w:before="100" w:line="240"/>
-              <w:ind w:firstLine="0" w:left="100" w:right="100"/>
+              <w:ind w:left="100" w:right="100" w:firstLine="0" w:firstLineChars="0"/>
             </w:pPr>
             <w:r>
               <w:rPr>
@@ -2918,7 +2918,7 @@
                 <w:right w:val="none" w:sz="0" w:space="0" w:color="000000"/>
               </w:pBdr>
               <w:spacing w:after="100" w:before="100" w:line="240"/>
-              <w:ind w:firstLine="0" w:left="100" w:right="100"/>
+              <w:ind w:left="100" w:right="100" w:firstLine="0" w:firstLineChars="0"/>
             </w:pPr>
             <w:r>
               <w:rPr>
@@ -2943,32 +2943,32 @@
         <w:tc>
           <w:tcPr>
             <w:tcBorders>
-              <w:bottom w:val="single" w:sz="16" w:space="0" w:color="666666"/>
-              <w:top w:val="none" w:sz="0" w:space="0" w:color="000000"/>
-              <w:left w:val="none" w:sz="0" w:space="0" w:color="000000"/>
-              <w:right w:val="none" w:sz="0" w:space="0" w:color="000000"/>
-            </w:tcBorders>
-            <w:shd w:val="clear" w:color="auto" w:fill="FFFFFF"/>
-            <w:tcMar>
-              <w:top w:w="0" w:type="dxa"/>
-              <w:bottom w:w="0" w:type="dxa"/>
-              <w:left w:w="0" w:type="dxa"/>
-              <w:right w:w="0" w:type="dxa"/>
-            </w:tcMar>
-            <w:vAlign w:val="center"/>
-          </w:tcPr>
-          <w:p>
-            <w:pPr>
-              <w:pStyle w:val="Normal"/>
-              <w:jc w:val="left"/>
-              <w:pBdr>
-                <w:bottom w:val="none" w:sz="0" w:space="0" w:color="000000"/>
-                <w:top w:val="none" w:sz="0" w:space="0" w:color="000000"/>
-                <w:left w:val="none" w:sz="0" w:space="0" w:color="000000"/>
-                <w:right w:val="none" w:sz="0" w:space="0" w:color="000000"/>
-              </w:pBdr>
-              <w:spacing w:after="100" w:before="100" w:line="240"/>
-              <w:ind w:firstLine="0" w:left="100" w:right="100"/>
+              <w:bottom w:val="single" w:sz="12" w:space="0" w:color="666666"/>
+              <w:top w:val="none" w:sz="0" w:space="0" w:color="000000"/>
+              <w:left w:val="none" w:sz="0" w:space="0" w:color="000000"/>
+              <w:right w:val="none" w:sz="0" w:space="0" w:color="000000"/>
+            </w:tcBorders>
+            <w:shd w:val="clear" w:color="auto" w:fill="FFFFFF"/>
+            <w:tcMar>
+              <w:top w:w="0" w:type="dxa"/>
+              <w:bottom w:w="0" w:type="dxa"/>
+              <w:left w:w="0" w:type="dxa"/>
+              <w:right w:w="0" w:type="dxa"/>
+            </w:tcMar>
+            <w:vAlign w:val="center"/>
+          </w:tcPr>
+          <w:p>
+            <w:pPr>
+              <w:pStyle w:val="Normal"/>
+              <w:jc w:val="left"/>
+              <w:pBdr>
+                <w:bottom w:val="none" w:sz="0" w:space="0" w:color="000000"/>
+                <w:top w:val="none" w:sz="0" w:space="0" w:color="000000"/>
+                <w:left w:val="none" w:sz="0" w:space="0" w:color="000000"/>
+                <w:right w:val="none" w:sz="0" w:space="0" w:color="000000"/>
+              </w:pBdr>
+              <w:spacing w:after="100" w:before="100" w:line="240"/>
+              <w:ind w:left="100" w:right="100" w:firstLine="0" w:firstLineChars="0"/>
             </w:pPr>
             <w:r>
               <w:rPr>
@@ -2987,32 +2987,32 @@
         <w:tc>
           <w:tcPr>
             <w:tcBorders>
-              <w:bottom w:val="single" w:sz="16" w:space="0" w:color="666666"/>
-              <w:top w:val="none" w:sz="0" w:space="0" w:color="000000"/>
-              <w:left w:val="none" w:sz="0" w:space="0" w:color="000000"/>
-              <w:right w:val="none" w:sz="0" w:space="0" w:color="000000"/>
-            </w:tcBorders>
-            <w:shd w:val="clear" w:color="auto" w:fill="FFFFFF"/>
-            <w:tcMar>
-              <w:top w:w="0" w:type="dxa"/>
-              <w:bottom w:w="0" w:type="dxa"/>
-              <w:left w:w="0" w:type="dxa"/>
-              <w:right w:w="0" w:type="dxa"/>
-            </w:tcMar>
-            <w:vAlign w:val="center"/>
-          </w:tcPr>
-          <w:p>
-            <w:pPr>
-              <w:pStyle w:val="Normal"/>
-              <w:jc w:val="left"/>
-              <w:pBdr>
-                <w:bottom w:val="none" w:sz="0" w:space="0" w:color="000000"/>
-                <w:top w:val="none" w:sz="0" w:space="0" w:color="000000"/>
-                <w:left w:val="none" w:sz="0" w:space="0" w:color="000000"/>
-                <w:right w:val="none" w:sz="0" w:space="0" w:color="000000"/>
-              </w:pBdr>
-              <w:spacing w:after="100" w:before="100" w:line="240"/>
-              <w:ind w:firstLine="0" w:left="100" w:right="100"/>
+              <w:bottom w:val="single" w:sz="12" w:space="0" w:color="666666"/>
+              <w:top w:val="none" w:sz="0" w:space="0" w:color="000000"/>
+              <w:left w:val="none" w:sz="0" w:space="0" w:color="000000"/>
+              <w:right w:val="none" w:sz="0" w:space="0" w:color="000000"/>
+            </w:tcBorders>
+            <w:shd w:val="clear" w:color="auto" w:fill="FFFFFF"/>
+            <w:tcMar>
+              <w:top w:w="0" w:type="dxa"/>
+              <w:bottom w:w="0" w:type="dxa"/>
+              <w:left w:w="0" w:type="dxa"/>
+              <w:right w:w="0" w:type="dxa"/>
+            </w:tcMar>
+            <w:vAlign w:val="center"/>
+          </w:tcPr>
+          <w:p>
+            <w:pPr>
+              <w:pStyle w:val="Normal"/>
+              <w:jc w:val="left"/>
+              <w:pBdr>
+                <w:bottom w:val="none" w:sz="0" w:space="0" w:color="000000"/>
+                <w:top w:val="none" w:sz="0" w:space="0" w:color="000000"/>
+                <w:left w:val="none" w:sz="0" w:space="0" w:color="000000"/>
+                <w:right w:val="none" w:sz="0" w:space="0" w:color="000000"/>
+              </w:pBdr>
+              <w:spacing w:after="100" w:before="100" w:line="240"/>
+              <w:ind w:left="100" w:right="100" w:firstLine="0" w:firstLineChars="0"/>
             </w:pPr>
             <w:r>
               <w:rPr>
@@ -3039,7 +3039,7 @@
             <w:gridSpan w:val="2"/>
             <w:tcBorders>
               <w:bottom w:val="none" w:sz="0" w:space="0" w:color="FFFFFF"/>
-              <w:top w:val="single" w:sz="16" w:space="0" w:color="666666"/>
+              <w:top w:val="single" w:sz="12" w:space="0" w:color="666666"/>
               <w:left w:val="none" w:sz="0" w:space="0" w:color="FFFFFF"/>
               <w:right w:val="none" w:sz="0" w:space="0" w:color="FFFFFF"/>
             </w:tcBorders>
@@ -3063,7 +3063,7 @@
                 <w:right w:val="none" w:sz="0" w:space="0" w:color="000000"/>
               </w:pBdr>
               <w:spacing w:after="100" w:before="100" w:line="240"/>
-              <w:ind w:firstLine="0" w:left="100" w:right="100"/>
+              <w:ind w:left="100" w:right="100" w:firstLine="0" w:firstLineChars="0"/>
             </w:pPr>
             <w:r>
               <w:rPr>
@@ -3081,7 +3081,7 @@
         </w:tc>
       </w:tr>
     </w:tbl>
-    <w:sectPr>
+    <w:sectPr w:officer="true">
       <w:pgMar w:header="720" w:bottom="1440" w:top="1440" w:right="1440" w:left="1440" w:footer="720" w:gutter="720"/>
       <w:pgSz w:h="16848" w:w="11952" w:orient="portrait"/>
       <w:type w:val="continuous"/>

</xml_diff>